<commit_message>
Updated Use Cases file and added "Organizing Entries" image
</commit_message>
<xml_diff>
--- a/Project/Phase 1/Sprint 1 & 2/João Silva/Use Case Diagram/Use Case Diagrams - João.docx
+++ b/Project/Phase 1/Sprint 1 & 2/João Silva/Use Case Diagram/Use Case Diagrams - João.docx
@@ -4,12 +4,13 @@
   <w:body>
     <w:p>
       <w:pPr>
-        <w:pStyle w:val="Ttulo"/>
+        <w:pStyle w:val="Title"/>
         <w:rPr>
           <w:rFonts w:cstheme="majorHAnsi"/>
           <w:b/>
           <w:bCs/>
           <w:u w:val="single"/>
+          <w:lang w:val="en-US"/>
         </w:rPr>
       </w:pPr>
       <w:r>
@@ -18,20 +19,18 @@
           <w:b/>
           <w:bCs/>
           <w:u w:val="single"/>
-        </w:rPr>
-        <w:t>Use case diagrams</w:t>
+          <w:lang w:val="en-US"/>
+        </w:rPr>
+        <w:t>Use case diagrams:</w:t>
       </w:r>
-      <w:r>
-        <w:rPr>
-          <w:rFonts w:cstheme="majorHAnsi"/>
-          <w:b/>
-          <w:bCs/>
-          <w:u w:val="single"/>
-        </w:rPr>
-        <w:t>:</w:t>
-      </w:r>
-    </w:p>
-    <w:p/>
+    </w:p>
+    <w:p>
+      <w:pPr>
+        <w:rPr>
+          <w:lang w:val="en-US"/>
+        </w:rPr>
+      </w:pPr>
+    </w:p>
     <w:p>
       <w:pPr>
         <w:spacing w:after="0" w:line="276" w:lineRule="auto"/>
@@ -39,6 +38,7 @@
           <w:rFonts w:eastAsia="Arial" w:cstheme="minorHAnsi"/>
           <w:sz w:val="24"/>
           <w:szCs w:val="24"/>
+          <w:lang w:val="en-US"/>
         </w:rPr>
       </w:pPr>
       <w:r>
@@ -46,49 +46,50 @@
           <w:rFonts w:eastAsia="Arial" w:cstheme="minorHAnsi"/>
           <w:sz w:val="24"/>
           <w:szCs w:val="24"/>
-        </w:rPr>
-        <w:t>“Share Library”</w:t>
+          <w:lang w:val="en-US"/>
+        </w:rPr>
+        <w:t>“</w:t>
       </w:r>
-    </w:p>
-    <w:p>
-      <w:pPr>
-        <w:spacing w:after="0" w:line="276" w:lineRule="auto"/>
+      <w:r>
         <w:rPr>
           <w:rFonts w:eastAsia="Arial" w:cstheme="minorHAnsi"/>
           <w:sz w:val="24"/>
           <w:szCs w:val="24"/>
           <w:lang w:val="en-US"/>
         </w:rPr>
-      </w:pPr>
-    </w:p>
-    <w:p>
-      <w:pPr>
-        <w:spacing w:after="0" w:line="276" w:lineRule="auto"/>
+        <w:t>Organize Entries</w:t>
+      </w:r>
+      <w:r>
         <w:rPr>
           <w:rFonts w:eastAsia="Arial" w:cstheme="minorHAnsi"/>
           <w:sz w:val="24"/>
           <w:szCs w:val="24"/>
           <w:lang w:val="en-US"/>
         </w:rPr>
-      </w:pPr>
-      <w:r>
+        <w:t>”</w:t>
+      </w:r>
+    </w:p>
+    <w:p>
+      <w:pPr>
+        <w:spacing w:after="0" w:line="276" w:lineRule="auto"/>
         <w:rPr>
           <w:rFonts w:eastAsia="Arial" w:cstheme="minorHAnsi"/>
           <w:sz w:val="24"/>
           <w:szCs w:val="24"/>
           <w:lang w:val="en-US"/>
         </w:rPr>
-        <w:t>Main Actor</w:t>
-      </w:r>
-      <w:r>
+      </w:pPr>
+    </w:p>
+    <w:p>
+      <w:pPr>
+        <w:spacing w:after="0" w:line="276" w:lineRule="auto"/>
         <w:rPr>
           <w:rFonts w:eastAsia="Arial" w:cstheme="minorHAnsi"/>
           <w:sz w:val="24"/>
           <w:szCs w:val="24"/>
           <w:lang w:val="en-US"/>
         </w:rPr>
-        <w:t xml:space="preserve">: </w:t>
-      </w:r>
+      </w:pPr>
       <w:r>
         <w:rPr>
           <w:rFonts w:eastAsia="Arial" w:cstheme="minorHAnsi"/>
@@ -96,7 +97,7 @@
           <w:szCs w:val="24"/>
           <w:lang w:val="en-US"/>
         </w:rPr>
-        <w:t>U</w:t>
+        <w:t>Main Actor: U</w:t>
       </w:r>
       <w:r>
         <w:rPr>
@@ -105,7 +106,7 @@
           <w:szCs w:val="24"/>
           <w:lang w:val="en-US"/>
         </w:rPr>
-        <w:t>ser A.</w:t>
+        <w:t>ser</w:t>
       </w:r>
     </w:p>
     <w:p>
@@ -118,15 +119,17 @@
           <w:lang w:val="en-US"/>
         </w:rPr>
       </w:pPr>
-      <w:r>
+    </w:p>
+    <w:p>
+      <w:pPr>
+        <w:spacing w:after="0" w:line="276" w:lineRule="auto"/>
         <w:rPr>
           <w:rFonts w:eastAsia="Arial" w:cstheme="minorHAnsi"/>
           <w:sz w:val="24"/>
           <w:szCs w:val="24"/>
           <w:lang w:val="en-US"/>
         </w:rPr>
-        <w:t>Secondary Actors</w:t>
-      </w:r>
+      </w:pPr>
       <w:r>
         <w:rPr>
           <w:rFonts w:eastAsia="Arial" w:cstheme="minorHAnsi"/>
@@ -134,129 +137,43 @@
           <w:szCs w:val="24"/>
           <w:lang w:val="en-US"/>
         </w:rPr>
-        <w:t xml:space="preserve">: </w:t>
+        <w:t>Short description: A user can organize the different entries he has added into different categories. A user can organize their entries into different groups, for that it is necessary to create a group by pressing the '+' key (default) and typing its name. A user can organize their entries by their quality, there are 3 different qualities: green, orange and red. A user can organize their entries using 'keywords', which are added to entries in a specific field within them. A user can organize their entries through a rating that has a range from 0 to 5 stars.</w:t>
       </w:r>
-      <w:r>
+    </w:p>
+    <w:p>
+      <w:pPr>
+        <w:spacing w:after="0" w:line="276" w:lineRule="auto"/>
         <w:rPr>
           <w:rFonts w:eastAsia="Arial" w:cstheme="minorHAnsi"/>
           <w:sz w:val="24"/>
           <w:szCs w:val="24"/>
           <w:lang w:val="en-US"/>
         </w:rPr>
-        <w:t>User B.</w:t>
-      </w:r>
-    </w:p>
-    <w:p>
-      <w:pPr>
-        <w:spacing w:after="0" w:line="276" w:lineRule="auto"/>
-        <w:rPr>
-          <w:rFonts w:eastAsia="Arial" w:cstheme="minorHAnsi"/>
-          <w:sz w:val="24"/>
-          <w:szCs w:val="24"/>
+      </w:pPr>
+    </w:p>
+    <w:p>
+      <w:pPr>
+        <w:rPr>
+          <w:lang w:val="en-US"/>
+        </w:rPr>
+      </w:pPr>
+    </w:p>
+    <w:p>
+      <w:pPr>
+        <w:rPr>
           <w:lang w:val="en-US"/>
         </w:rPr>
       </w:pPr>
       <w:r>
         <w:rPr>
-          <w:rFonts w:eastAsia="Arial" w:cstheme="minorHAnsi"/>
-          <w:sz w:val="24"/>
-          <w:szCs w:val="24"/>
-          <w:lang w:val="en-US"/>
-        </w:rPr>
-        <w:t>Short description</w:t>
-      </w:r>
-      <w:r>
-        <w:rPr>
-          <w:rFonts w:eastAsia="Arial" w:cstheme="minorHAnsi"/>
-          <w:sz w:val="24"/>
-          <w:szCs w:val="24"/>
-          <w:lang w:val="en-US"/>
-        </w:rPr>
-        <w:t xml:space="preserve">: </w:t>
-      </w:r>
-      <w:r>
-        <w:rPr>
-          <w:rFonts w:eastAsia="Arial" w:cstheme="minorHAnsi"/>
-          <w:sz w:val="24"/>
-          <w:szCs w:val="24"/>
-          <w:lang w:val="en-US"/>
-        </w:rPr>
-        <w:t xml:space="preserve">A user (A) </w:t>
-      </w:r>
-      <w:r>
-        <w:rPr>
-          <w:rFonts w:eastAsia="Arial" w:cstheme="minorHAnsi"/>
-          <w:sz w:val="24"/>
-          <w:szCs w:val="24"/>
-          <w:lang w:val="en-US"/>
-        </w:rPr>
-        <w:t xml:space="preserve"> </w:t>
-      </w:r>
-      <w:r>
-        <w:rPr>
-          <w:rFonts w:eastAsia="Arial" w:cstheme="minorHAnsi"/>
-          <w:sz w:val="24"/>
-          <w:szCs w:val="24"/>
-          <w:lang w:val="en-US"/>
-        </w:rPr>
-        <w:t>c</w:t>
-      </w:r>
-      <w:r>
-        <w:rPr>
-          <w:rFonts w:eastAsia="Arial" w:cstheme="minorHAnsi"/>
-          <w:sz w:val="24"/>
-          <w:szCs w:val="24"/>
-          <w:lang w:val="en-US"/>
-        </w:rPr>
-        <w:t>an share a library with another user (B).</w:t>
-      </w:r>
-    </w:p>
-    <w:p>
-      <w:pPr>
-        <w:spacing w:after="0" w:line="276" w:lineRule="auto"/>
-        <w:rPr>
-          <w:rFonts w:eastAsia="Arial" w:cstheme="minorHAnsi"/>
-          <w:sz w:val="24"/>
-          <w:szCs w:val="24"/>
-          <w:lang w:val="en-US"/>
-        </w:rPr>
-      </w:pPr>
-    </w:p>
-    <w:p>
-      <w:pPr>
-        <w:spacing w:after="0" w:line="276" w:lineRule="auto"/>
-        <w:rPr>
-          <w:rFonts w:eastAsia="Arial" w:cstheme="minorHAnsi"/>
-          <w:sz w:val="24"/>
-          <w:szCs w:val="24"/>
-          <w:lang w:val="en-US"/>
-        </w:rPr>
-      </w:pPr>
-    </w:p>
-    <w:p>
-      <w:pPr>
-        <w:rPr>
-          <w:lang w:val="en-US"/>
-        </w:rPr>
-      </w:pPr>
-      <w:r>
-        <w:rPr>
           <w:noProof/>
           <w:lang w:val="en-US"/>
         </w:rPr>
         <w:drawing>
-          <wp:anchor distT="0" distB="0" distL="114300" distR="114300" simplePos="0" relativeHeight="251658240" behindDoc="0" locked="0" layoutInCell="1" allowOverlap="1" wp14:anchorId="4B1DA960" wp14:editId="526CFE95">
-            <wp:simplePos x="0" y="0"/>
-            <wp:positionH relativeFrom="margin">
-              <wp:align>left</wp:align>
-            </wp:positionH>
-            <wp:positionV relativeFrom="page">
-              <wp:posOffset>2914650</wp:posOffset>
-            </wp:positionV>
-            <wp:extent cx="2800350" cy="4085590"/>
-            <wp:effectExtent l="0" t="0" r="0" b="0"/>
-            <wp:wrapSquare wrapText="bothSides"/>
-            <wp:docPr id="2" name="Imagem 2"/>
+          <wp:inline distT="0" distB="0" distL="0" distR="0" wp14:anchorId="3D7C7030" wp14:editId="69E8C4CA">
+            <wp:extent cx="2389877" cy="3308081"/>
+            <wp:effectExtent l="0" t="0" r="0" b="6985"/>
+            <wp:docPr id="1" name="Picture 1" descr="Diagram&#10;&#10;Description automatically generated"/>
             <wp:cNvGraphicFramePr>
               <a:graphicFrameLocks xmlns:a="http://schemas.openxmlformats.org/drawingml/2006/main" noChangeAspect="1"/>
             </wp:cNvGraphicFramePr>
@@ -264,7 +181,7 @@
               <a:graphicData uri="http://schemas.openxmlformats.org/drawingml/2006/picture">
                 <pic:pic xmlns:pic="http://schemas.openxmlformats.org/drawingml/2006/picture">
                   <pic:nvPicPr>
-                    <pic:cNvPr id="0" name="Picture 2"/>
+                    <pic:cNvPr id="1" name="Picture 1" descr="Diagram&#10;&#10;Description automatically generated"/>
                     <pic:cNvPicPr>
                       <a:picLocks noChangeAspect="1" noChangeArrowheads="1"/>
                     </pic:cNvPicPr>
@@ -285,7 +202,7 @@
                   <pic:spPr bwMode="auto">
                     <a:xfrm>
                       <a:off x="0" y="0"/>
-                      <a:ext cx="2800350" cy="4085590"/>
+                      <a:ext cx="2399049" cy="3320778"/>
                     </a:xfrm>
                     <a:prstGeom prst="rect">
                       <a:avLst/>
@@ -295,7 +212,7 @@
                 </pic:pic>
               </a:graphicData>
             </a:graphic>
-          </wp:anchor>
+          </wp:inline>
         </w:drawing>
       </w:r>
     </w:p>
@@ -406,14 +323,7 @@
     </w:p>
     <w:p>
       <w:pPr>
-        <w:rPr>
-          <w:lang w:val="en-US"/>
-        </w:rPr>
-      </w:pPr>
-    </w:p>
-    <w:p>
-      <w:pPr>
-        <w:pStyle w:val="Ttulo"/>
+        <w:pStyle w:val="Title"/>
         <w:rPr>
           <w:rFonts w:cstheme="majorHAnsi"/>
           <w:b/>
@@ -425,7 +335,7 @@
     </w:p>
     <w:p>
       <w:pPr>
-        <w:pStyle w:val="Ttulo"/>
+        <w:pStyle w:val="Title"/>
         <w:rPr>
           <w:rFonts w:cstheme="majorHAnsi"/>
           <w:b/>
@@ -437,7 +347,7 @@
     </w:p>
     <w:p>
       <w:pPr>
-        <w:pStyle w:val="Ttulo"/>
+        <w:pStyle w:val="Title"/>
         <w:rPr>
           <w:rFonts w:cstheme="majorHAnsi"/>
           <w:b/>
@@ -449,7 +359,7 @@
     </w:p>
     <w:p>
       <w:pPr>
-        <w:pStyle w:val="Ttulo"/>
+        <w:pStyle w:val="Title"/>
         <w:rPr>
           <w:rFonts w:cstheme="majorHAnsi"/>
           <w:b/>
@@ -475,7 +385,6 @@
           <w:szCs w:val="24"/>
           <w:lang w:val="en-US"/>
         </w:rPr>
-        <w:lastRenderedPageBreak/>
         <w:br w:type="page"/>
       </w:r>
     </w:p>
@@ -514,6 +423,7 @@
         </w:rPr>
       </w:pPr>
     </w:p>
+    <w:p/>
     <w:sectPr>
       <w:pgSz w:w="11906" w:h="16838"/>
       <w:pgMar w:top="1417" w:right="1701" w:bottom="1417" w:left="1701" w:header="708" w:footer="708" w:gutter="0"/>
@@ -922,12 +832,13 @@
   <w:style w:type="paragraph" w:default="1" w:styleId="Normal">
     <w:name w:val="Normal"/>
     <w:qFormat/>
+    <w:rsid w:val="00B923F6"/>
   </w:style>
-  <w:style w:type="paragraph" w:styleId="Ttulo1">
+  <w:style w:type="paragraph" w:styleId="Heading1">
     <w:name w:val="heading 1"/>
     <w:basedOn w:val="Normal"/>
     <w:next w:val="Normal"/>
-    <w:link w:val="Ttulo1Carter"/>
+    <w:link w:val="Heading1Char"/>
     <w:uiPriority w:val="9"/>
     <w:qFormat/>
     <w:rsid w:val="00486C7D"/>
@@ -947,13 +858,13 @@
       <w:lang w:val="en-GB"/>
     </w:rPr>
   </w:style>
-  <w:style w:type="character" w:default="1" w:styleId="Tipodeletrapredefinidodopargrafo">
+  <w:style w:type="character" w:default="1" w:styleId="DefaultParagraphFont">
     <w:name w:val="Default Paragraph Font"/>
     <w:uiPriority w:val="1"/>
     <w:semiHidden/>
     <w:unhideWhenUsed/>
   </w:style>
-  <w:style w:type="table" w:default="1" w:styleId="Tabelanormal">
+  <w:style w:type="table" w:default="1" w:styleId="TableNormal">
     <w:name w:val="Normal Table"/>
     <w:uiPriority w:val="99"/>
     <w:semiHidden/>
@@ -968,17 +879,17 @@
       </w:tblCellMar>
     </w:tblPr>
   </w:style>
-  <w:style w:type="numbering" w:default="1" w:styleId="Semlista">
+  <w:style w:type="numbering" w:default="1" w:styleId="NoList">
     <w:name w:val="No List"/>
     <w:uiPriority w:val="99"/>
     <w:semiHidden/>
     <w:unhideWhenUsed/>
   </w:style>
-  <w:style w:type="paragraph" w:styleId="Ttulo">
+  <w:style w:type="paragraph" w:styleId="Title">
     <w:name w:val="Title"/>
     <w:basedOn w:val="Normal"/>
     <w:next w:val="Normal"/>
-    <w:link w:val="TtuloCarter"/>
+    <w:link w:val="TitleChar"/>
     <w:uiPriority w:val="10"/>
     <w:qFormat/>
     <w:rsid w:val="00220DE3"/>
@@ -994,10 +905,10 @@
       <w:szCs w:val="56"/>
     </w:rPr>
   </w:style>
-  <w:style w:type="character" w:customStyle="1" w:styleId="TtuloCarter">
-    <w:name w:val="Título Caráter"/>
-    <w:basedOn w:val="Tipodeletrapredefinidodopargrafo"/>
-    <w:link w:val="Ttulo"/>
+  <w:style w:type="character" w:customStyle="1" w:styleId="TitleChar">
+    <w:name w:val="Title Char"/>
+    <w:basedOn w:val="DefaultParagraphFont"/>
+    <w:link w:val="Title"/>
     <w:uiPriority w:val="10"/>
     <w:rsid w:val="00220DE3"/>
     <w:rPr>
@@ -1008,9 +919,9 @@
       <w:szCs w:val="56"/>
     </w:rPr>
   </w:style>
-  <w:style w:type="character" w:styleId="Hiperligao">
+  <w:style w:type="character" w:styleId="Hyperlink">
     <w:name w:val="Hyperlink"/>
-    <w:basedOn w:val="Tipodeletrapredefinidodopargrafo"/>
+    <w:basedOn w:val="DefaultParagraphFont"/>
     <w:uiPriority w:val="99"/>
     <w:unhideWhenUsed/>
     <w:rsid w:val="007A151E"/>
@@ -1019,9 +930,9 @@
       <w:u w:val="single"/>
     </w:rPr>
   </w:style>
-  <w:style w:type="character" w:styleId="MenoNoResolvida">
+  <w:style w:type="character" w:styleId="UnresolvedMention">
     <w:name w:val="Unresolved Mention"/>
-    <w:basedOn w:val="Tipodeletrapredefinidodopargrafo"/>
+    <w:basedOn w:val="DefaultParagraphFont"/>
     <w:uiPriority w:val="99"/>
     <w:semiHidden/>
     <w:unhideWhenUsed/>
@@ -1031,10 +942,10 @@
       <w:shd w:val="clear" w:color="auto" w:fill="E1DFDD"/>
     </w:rPr>
   </w:style>
-  <w:style w:type="character" w:customStyle="1" w:styleId="Ttulo1Carter">
-    <w:name w:val="Título 1 Caráter"/>
-    <w:basedOn w:val="Tipodeletrapredefinidodopargrafo"/>
-    <w:link w:val="Ttulo1"/>
+  <w:style w:type="character" w:customStyle="1" w:styleId="Heading1Char">
+    <w:name w:val="Heading 1 Char"/>
+    <w:basedOn w:val="DefaultParagraphFont"/>
+    <w:link w:val="Heading1"/>
     <w:uiPriority w:val="9"/>
     <w:rsid w:val="00486C7D"/>
     <w:rPr>
@@ -1047,10 +958,10 @@
       <w:lang w:val="en-GB"/>
     </w:rPr>
   </w:style>
-  <w:style w:type="paragraph" w:styleId="HTMLpr-formatado">
+  <w:style w:type="paragraph" w:styleId="HTMLPreformatted">
     <w:name w:val="HTML Preformatted"/>
     <w:basedOn w:val="Normal"/>
-    <w:link w:val="HTMLpr-formatadoCarter"/>
+    <w:link w:val="HTMLPreformattedChar"/>
     <w:uiPriority w:val="99"/>
     <w:unhideWhenUsed/>
     <w:rsid w:val="00486C7D"/>
@@ -1082,10 +993,10 @@
       <w:lang w:val="en-GB" w:eastAsia="en-GB"/>
     </w:rPr>
   </w:style>
-  <w:style w:type="character" w:customStyle="1" w:styleId="HTMLpr-formatadoCarter">
-    <w:name w:val="HTML pré-formatado Caráter"/>
-    <w:basedOn w:val="Tipodeletrapredefinidodopargrafo"/>
-    <w:link w:val="HTMLpr-formatado"/>
+  <w:style w:type="character" w:customStyle="1" w:styleId="HTMLPreformattedChar">
+    <w:name w:val="HTML Preformatted Char"/>
+    <w:basedOn w:val="DefaultParagraphFont"/>
+    <w:link w:val="HTMLPreformatted"/>
     <w:uiPriority w:val="99"/>
     <w:rsid w:val="00486C7D"/>
     <w:rPr>

</xml_diff>